<commit_message>
relatorios terminados e enviados
</commit_message>
<xml_diff>
--- a/lab5/grupo23.docx
+++ b/lab5/grupo23.docx
@@ -1,9 +1,341 @@
 
 <file path=word/document.xml><?xml version="1.0" encoding="utf-8"?>
-<w:document xmlns:wpc="http://schemas.microsoft.com/office/word/2010/wordprocessingCanvas" xmlns:cx="http://schemas.microsoft.com/office/drawing/2014/chartex" xmlns:cx1="http://schemas.microsoft.com/office/drawing/2015/9/8/chartex" xmlns:cx2="http://schemas.microsoft.com/office/drawing/2015/10/21/chartex" xmlns:cx3="http://schemas.microsoft.com/office/drawing/2016/5/9/chartex" xmlns:cx4="http://schemas.microsoft.com/office/drawing/2016/5/10/chartex" xmlns:cx5="http://schemas.microsoft.com/office/drawing/2016/5/11/chartex" xmlns:mc="http://schemas.openxmlformats.org/markup-compatibility/2006" xmlns:o="urn:schemas-microsoft-com:office:office" xmlns:r="http://schemas.openxmlformats.org/officeDocument/2006/relationships" xmlns:m="http://schemas.openxmlformats.org/officeDocument/2006/math" xmlns:v="urn:schemas-microsoft-com:vml" xmlns:wp14="http://schemas.microsoft.com/office/word/2010/wordprocessingDrawing" xmlns:wp="http://schemas.openxmlformats.org/drawingml/2006/wordprocessingDrawing" xmlns:w10="urn:schemas-microsoft-com:office:word" xmlns:w="http://schemas.openxmlformats.org/wordprocessingml/2006/main" xmlns:w14="http://schemas.microsoft.com/office/word/2010/wordml" xmlns:w15="http://schemas.microsoft.com/office/word/2012/wordml" xmlns:w16se="http://schemas.microsoft.com/office/word/2015/wordml/symex" xmlns:wpg="http://schemas.microsoft.com/office/word/2010/wordprocessingGroup" xmlns:wpi="http://schemas.microsoft.com/office/word/2010/wordprocessingInk" xmlns:wne="http://schemas.microsoft.com/office/word/2006/wordml" xmlns:wps="http://schemas.microsoft.com/office/word/2010/wordprocessingShape" mc:Ignorable="w14 w15 w16se wp14">
+<w:document xmlns:wpc="http://schemas.microsoft.com/office/word/2010/wordprocessingCanvas" xmlns:mo="http://schemas.microsoft.com/office/mac/office/2008/main" xmlns:mc="http://schemas.openxmlformats.org/markup-compatibility/2006" xmlns:mv="urn:schemas-microsoft-com:mac:vml" xmlns:o="urn:schemas-microsoft-com:office:office" xmlns:r="http://schemas.openxmlformats.org/officeDocument/2006/relationships" xmlns:m="http://schemas.openxmlformats.org/officeDocument/2006/math" xmlns:v="urn:schemas-microsoft-com:vml" xmlns:wp14="http://schemas.microsoft.com/office/word/2010/wordprocessingDrawing" xmlns:wp="http://schemas.openxmlformats.org/drawingml/2006/wordprocessingDrawing" xmlns:w10="urn:schemas-microsoft-com:office:word" xmlns:w="http://schemas.openxmlformats.org/wordprocessingml/2006/main" xmlns:w14="http://schemas.microsoft.com/office/word/2010/wordml" xmlns:w15="http://schemas.microsoft.com/office/word/2012/wordml" xmlns:wpg="http://schemas.microsoft.com/office/word/2010/wordprocessingGroup" xmlns:wpi="http://schemas.microsoft.com/office/word/2010/wordprocessingInk" xmlns:wne="http://schemas.microsoft.com/office/word/2006/wordml" xmlns:wps="http://schemas.microsoft.com/office/word/2010/wordprocessingShape" mc:Ignorable="w14 w15 wp14">
   <w:body>
     <w:p>
       <w:pPr>
+        <w:rPr>
+          <w:sz w:val="26"/>
+          <w:szCs w:val="26"/>
+        </w:rPr>
+      </w:pPr>
+    </w:p>
+    <w:p>
+      <w:pPr>
+        <w:rPr>
+          <w:sz w:val="26"/>
+          <w:szCs w:val="26"/>
+        </w:rPr>
+      </w:pPr>
+      <w:r>
+        <w:rPr>
+          <w:sz w:val="26"/>
+          <w:szCs w:val="26"/>
+        </w:rPr>
+        <w:drawing>
+          <wp:inline distT="0" distB="0" distL="0" distR="0" wp14:anchorId="09423716" wp14:editId="45B2C1FE">
+            <wp:extent cx="5727700" cy="2447925"/>
+            <wp:effectExtent l="0" t="0" r="0" b="0"/>
+            <wp:docPr id="13" name="Picture 13"/>
+            <wp:cNvGraphicFramePr>
+              <a:graphicFrameLocks xmlns:a="http://schemas.openxmlformats.org/drawingml/2006/main" noChangeAspect="1"/>
+            </wp:cNvGraphicFramePr>
+            <a:graphic xmlns:a="http://schemas.openxmlformats.org/drawingml/2006/main">
+              <a:graphicData uri="http://schemas.openxmlformats.org/drawingml/2006/picture">
+                <pic:pic xmlns:pic="http://schemas.openxmlformats.org/drawingml/2006/picture">
+                  <pic:nvPicPr>
+                    <pic:cNvPr id="1" name=""/>
+                    <pic:cNvPicPr/>
+                  </pic:nvPicPr>
+                  <pic:blipFill>
+                    <a:blip r:embed="rId6"/>
+                    <a:stretch>
+                      <a:fillRect/>
+                    </a:stretch>
+                  </pic:blipFill>
+                  <pic:spPr>
+                    <a:xfrm>
+                      <a:off x="0" y="0"/>
+                      <a:ext cx="5727700" cy="2447925"/>
+                    </a:xfrm>
+                    <a:prstGeom prst="rect">
+                      <a:avLst/>
+                    </a:prstGeom>
+                  </pic:spPr>
+                </pic:pic>
+              </a:graphicData>
+            </a:graphic>
+          </wp:inline>
+        </w:drawing>
+      </w:r>
+    </w:p>
+    <w:p>
+      <w:pPr>
+        <w:rPr>
+          <w:sz w:val="26"/>
+          <w:szCs w:val="26"/>
+        </w:rPr>
+      </w:pPr>
+    </w:p>
+    <w:p>
+      <w:pPr>
+        <w:rPr>
+          <w:sz w:val="26"/>
+          <w:szCs w:val="26"/>
+        </w:rPr>
+      </w:pPr>
+    </w:p>
+    <w:p>
+      <w:pPr>
+        <w:rPr>
+          <w:b/>
+          <w:sz w:val="44"/>
+          <w:szCs w:val="44"/>
+        </w:rPr>
+      </w:pPr>
+      <w:r>
+        <w:rPr>
+          <w:b/>
+          <w:sz w:val="44"/>
+          <w:szCs w:val="44"/>
+        </w:rPr>
+        <w:t>Relatório de Avaliação Heurística</w:t>
+      </w:r>
+    </w:p>
+    <w:p>
+      <w:pPr>
+        <w:rPr>
+          <w:sz w:val="28"/>
+          <w:szCs w:val="28"/>
+        </w:rPr>
+      </w:pPr>
+    </w:p>
+    <w:p>
+      <w:pPr>
+        <w:rPr>
+          <w:sz w:val="28"/>
+          <w:szCs w:val="28"/>
+        </w:rPr>
+      </w:pPr>
+      <w:r>
+        <w:rPr>
+          <w:b/>
+          <w:sz w:val="28"/>
+          <w:szCs w:val="28"/>
+        </w:rPr>
+        <w:t>Cadeira:</w:t>
+      </w:r>
+      <w:r>
+        <w:rPr>
+          <w:sz w:val="28"/>
+          <w:szCs w:val="28"/>
+        </w:rPr>
+        <w:t xml:space="preserve"> Interfaces Pessoa Máquin</w:t>
+      </w:r>
+      <w:bookmarkStart w:id="0" w:name="_GoBack"/>
+      <w:bookmarkEnd w:id="0"/>
+      <w:r>
+        <w:rPr>
+          <w:sz w:val="28"/>
+          <w:szCs w:val="28"/>
+        </w:rPr>
+        <w:t>a</w:t>
+      </w:r>
+    </w:p>
+    <w:p>
+      <w:pPr>
+        <w:rPr>
+          <w:sz w:val="28"/>
+          <w:szCs w:val="28"/>
+        </w:rPr>
+      </w:pPr>
+    </w:p>
+    <w:p>
+      <w:pPr>
+        <w:rPr>
+          <w:sz w:val="28"/>
+          <w:szCs w:val="28"/>
+        </w:rPr>
+      </w:pPr>
+      <w:r>
+        <w:rPr>
+          <w:b/>
+          <w:sz w:val="28"/>
+          <w:szCs w:val="28"/>
+        </w:rPr>
+        <w:t>Grupo Avaliador:</w:t>
+      </w:r>
+      <w:r>
+        <w:rPr>
+          <w:sz w:val="28"/>
+          <w:szCs w:val="28"/>
+        </w:rPr>
+        <w:t xml:space="preserve"> Grupo 22</w:t>
+      </w:r>
+    </w:p>
+    <w:p>
+      <w:pPr>
+        <w:pStyle w:val="ListParagraph"/>
+        <w:numPr>
+          <w:ilvl w:val="0"/>
+          <w:numId w:val="2"/>
+        </w:numPr>
+        <w:rPr>
+          <w:sz w:val="28"/>
+          <w:szCs w:val="28"/>
+        </w:rPr>
+      </w:pPr>
+      <w:r>
+        <w:rPr>
+          <w:sz w:val="28"/>
+          <w:szCs w:val="28"/>
+        </w:rPr>
+        <w:t>Gonçalo Marques - 84719</w:t>
+      </w:r>
+    </w:p>
+    <w:p>
+      <w:pPr>
+        <w:pStyle w:val="ListParagraph"/>
+        <w:numPr>
+          <w:ilvl w:val="0"/>
+          <w:numId w:val="2"/>
+        </w:numPr>
+        <w:rPr>
+          <w:sz w:val="28"/>
+          <w:szCs w:val="28"/>
+        </w:rPr>
+      </w:pPr>
+      <w:r>
+        <w:rPr>
+          <w:sz w:val="28"/>
+          <w:szCs w:val="28"/>
+        </w:rPr>
+        <w:t>Francisco Aguiar - 84718</w:t>
+      </w:r>
+    </w:p>
+    <w:p>
+      <w:pPr>
+        <w:pStyle w:val="ListParagraph"/>
+        <w:numPr>
+          <w:ilvl w:val="0"/>
+          <w:numId w:val="2"/>
+        </w:numPr>
+        <w:rPr>
+          <w:sz w:val="28"/>
+          <w:szCs w:val="28"/>
+        </w:rPr>
+      </w:pPr>
+      <w:r>
+        <w:rPr>
+          <w:sz w:val="28"/>
+          <w:szCs w:val="28"/>
+        </w:rPr>
+        <w:t>Manuel Sousa – 84740</w:t>
+      </w:r>
+    </w:p>
+    <w:p>
+      <w:pPr>
+        <w:rPr>
+          <w:sz w:val="28"/>
+          <w:szCs w:val="28"/>
+        </w:rPr>
+      </w:pPr>
+    </w:p>
+    <w:p>
+      <w:pPr>
+        <w:rPr>
+          <w:sz w:val="28"/>
+          <w:szCs w:val="28"/>
+        </w:rPr>
+      </w:pPr>
+      <w:r>
+        <w:rPr>
+          <w:b/>
+          <w:sz w:val="28"/>
+          <w:szCs w:val="28"/>
+        </w:rPr>
+        <w:t>Grupo Avaliado:</w:t>
+      </w:r>
+      <w:r>
+        <w:rPr>
+          <w:sz w:val="28"/>
+          <w:szCs w:val="28"/>
+        </w:rPr>
+        <w:t xml:space="preserve"> Grupo 23</w:t>
+      </w:r>
+    </w:p>
+    <w:p>
+      <w:pPr>
+        <w:rPr>
+          <w:sz w:val="26"/>
+          <w:szCs w:val="26"/>
+        </w:rPr>
+      </w:pPr>
+    </w:p>
+    <w:p>
+      <w:pPr>
+        <w:rPr>
+          <w:sz w:val="26"/>
+          <w:szCs w:val="26"/>
+        </w:rPr>
+      </w:pPr>
+    </w:p>
+    <w:p>
+      <w:pPr>
+        <w:rPr>
+          <w:sz w:val="26"/>
+          <w:szCs w:val="26"/>
+        </w:rPr>
+      </w:pPr>
+    </w:p>
+    <w:p>
+      <w:pPr>
+        <w:rPr>
+          <w:sz w:val="26"/>
+          <w:szCs w:val="26"/>
+        </w:rPr>
+      </w:pPr>
+    </w:p>
+    <w:p>
+      <w:pPr>
+        <w:rPr>
+          <w:sz w:val="26"/>
+          <w:szCs w:val="26"/>
+        </w:rPr>
+      </w:pPr>
+    </w:p>
+    <w:p>
+      <w:pPr>
+        <w:rPr>
+          <w:sz w:val="26"/>
+          <w:szCs w:val="26"/>
+        </w:rPr>
+      </w:pPr>
+    </w:p>
+    <w:p>
+      <w:pPr>
+        <w:rPr>
+          <w:sz w:val="26"/>
+          <w:szCs w:val="26"/>
+        </w:rPr>
+      </w:pPr>
+    </w:p>
+    <w:p>
+      <w:pPr>
+        <w:rPr>
+          <w:sz w:val="26"/>
+          <w:szCs w:val="26"/>
+        </w:rPr>
+      </w:pPr>
+    </w:p>
+    <w:p>
+      <w:pPr>
+        <w:rPr>
+          <w:sz w:val="26"/>
+          <w:szCs w:val="26"/>
+        </w:rPr>
+      </w:pPr>
+    </w:p>
+    <w:p>
+      <w:pPr>
+        <w:rPr>
+          <w:sz w:val="26"/>
+          <w:szCs w:val="26"/>
+        </w:rPr>
+      </w:pPr>
+    </w:p>
+    <w:p>
+      <w:pPr>
         <w:jc w:val="center"/>
         <w:rPr>
           <w:b/>
@@ -17,32 +349,6 @@
           <w:sz w:val="26"/>
           <w:szCs w:val="26"/>
         </w:rPr>
-        <w:t>Relatório de Avaliação Heurística – Grupo 23</w:t>
-      </w:r>
-    </w:p>
-    <w:p>
-      <w:pPr>
-        <w:rPr>
-          <w:sz w:val="26"/>
-          <w:szCs w:val="26"/>
-        </w:rPr>
-      </w:pPr>
-    </w:p>
-    <w:p>
-      <w:pPr>
-        <w:jc w:val="center"/>
-        <w:rPr>
-          <w:b/>
-          <w:sz w:val="26"/>
-          <w:szCs w:val="26"/>
-        </w:rPr>
-      </w:pPr>
-      <w:r>
-        <w:rPr>
-          <w:b/>
-          <w:sz w:val="26"/>
-          <w:szCs w:val="26"/>
-        </w:rPr>
         <w:t>1º Problema</w:t>
       </w:r>
     </w:p>
@@ -74,7 +380,7 @@
           <w:sz w:val="26"/>
           <w:szCs w:val="26"/>
         </w:rPr>
-        <w:t xml:space="preserve"> H4</w:t>
+        <w:t xml:space="preserve"> H2-4</w:t>
       </w:r>
     </w:p>
     <w:p>
@@ -135,10 +441,10 @@
           <w:noProof/>
           <w:sz w:val="26"/>
           <w:szCs w:val="26"/>
-          <w:lang w:val="en-US"/>
+          <w:lang w:val="en-GB" w:eastAsia="en-GB"/>
         </w:rPr>
         <w:drawing>
-          <wp:anchor distT="0" distB="0" distL="114300" distR="114300" simplePos="0" relativeHeight="251658240" behindDoc="0" locked="0" layoutInCell="1" allowOverlap="1" wp14:anchorId="0A912E6D" wp14:editId="146D5D66">
+          <wp:anchor distT="0" distB="0" distL="114300" distR="114300" simplePos="0" relativeHeight="251659264" behindDoc="0" locked="0" layoutInCell="1" allowOverlap="1" wp14:anchorId="729ADE1C" wp14:editId="3A47BE3A">
             <wp:simplePos x="0" y="0"/>
             <wp:positionH relativeFrom="column">
               <wp:posOffset>1524635</wp:posOffset>
@@ -171,7 +477,7 @@
                     </pic:cNvPicPr>
                   </pic:nvPicPr>
                   <pic:blipFill>
-                    <a:blip r:embed="rId6" cstate="print">
+                    <a:blip r:embed="rId7" cstate="print">
                       <a:extLst>
                         <a:ext uri="{28A0092B-C50C-407E-A947-70E740481C1C}">
                           <a14:useLocalDpi xmlns:a14="http://schemas.microsoft.com/office/drawing/2010/main" val="0"/>
@@ -231,7 +537,21 @@
           <w:sz w:val="26"/>
           <w:szCs w:val="26"/>
         </w:rPr>
-        <w:t>alterar por completo a maneira de apresentação dos pratos, ou não colocar pratos nos sítios assinalados na Fig. 1.</w:t>
+        <w:t xml:space="preserve">alterar por completo a maneira de apresentação dos pratos, ou não colocar pratos nos sítios assinalados na </w:t>
+      </w:r>
+      <w:r>
+        <w:rPr>
+          <w:sz w:val="26"/>
+          <w:szCs w:val="26"/>
+        </w:rPr>
+        <w:t>imagem</w:t>
+      </w:r>
+      <w:r>
+        <w:rPr>
+          <w:sz w:val="26"/>
+          <w:szCs w:val="26"/>
+        </w:rPr>
+        <w:t>.</w:t>
       </w:r>
     </w:p>
     <w:p>
@@ -281,12 +601,12 @@
           <w:noProof/>
           <w:sz w:val="26"/>
           <w:szCs w:val="26"/>
-          <w:lang w:val="en-US"/>
+          <w:lang w:val="en-GB" w:eastAsia="en-GB"/>
         </w:rPr>
         <mc:AlternateContent>
           <mc:Choice Requires="wps">
             <w:drawing>
-              <wp:anchor distT="0" distB="0" distL="114300" distR="114300" simplePos="0" relativeHeight="251663360" behindDoc="0" locked="0" layoutInCell="1" allowOverlap="1" wp14:anchorId="0F709294" wp14:editId="18B46F98">
+              <wp:anchor distT="0" distB="0" distL="114300" distR="114300" simplePos="0" relativeHeight="251662336" behindDoc="0" locked="0" layoutInCell="1" allowOverlap="1" wp14:anchorId="6D5979D4" wp14:editId="1CA3B427">
                 <wp:simplePos x="0" y="0"/>
                 <wp:positionH relativeFrom="column">
                   <wp:posOffset>3019122</wp:posOffset>
@@ -345,13 +665,13 @@
               </wp:anchor>
             </w:drawing>
           </mc:Choice>
-          <mc:Fallback xmlns:mv="urn:schemas-microsoft-com:mac:vml" xmlns:mo="http://schemas.microsoft.com/office/mac/office/2008/main">
+          <mc:Fallback>
             <w:pict>
-              <v:shapetype w14:anchorId="581E640B" id="_x0000_t32" coordsize="21600,21600" o:spt="32" o:oned="t" path="m0,0l21600,21600e" filled="f">
+              <v:shapetype w14:anchorId="468EB3E1" id="_x0000_t32" coordsize="21600,21600" o:spt="32" o:oned="t" path="m0,0l21600,21600e" filled="f">
                 <v:path arrowok="t" fillok="f" o:connecttype="none"/>
                 <o:lock v:ext="edit" shapetype="t"/>
               </v:shapetype>
-              <v:shape id="Straight Arrow Connector 7" o:spid="_x0000_s1026" type="#_x0000_t32" style="position:absolute;margin-left:237.75pt;margin-top:22.65pt;width:79.75pt;height:9.85pt;z-index:251663360;visibility:visible;mso-wrap-style:square;mso-width-percent:0;mso-height-percent:0;mso-wrap-distance-left:9pt;mso-wrap-distance-top:0;mso-wrap-distance-right:9pt;mso-wrap-distance-bottom:0;mso-position-horizontal:absolute;mso-position-horizontal-relative:text;mso-position-vertical:absolute;mso-position-vertical-relative:text;mso-width-percent:0;mso-height-percent:0;mso-width-relative:margin;mso-height-relative:margin" o:gfxdata="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" strokecolor="red" strokeweight="1pt">
+              <v:shape id="Straight Arrow Connector 7" o:spid="_x0000_s1026" type="#_x0000_t32" style="position:absolute;margin-left:237.75pt;margin-top:22.65pt;width:79.75pt;height:9.85pt;z-index:251662336;visibility:visible;mso-wrap-style:square;mso-width-percent:0;mso-height-percent:0;mso-wrap-distance-left:9pt;mso-wrap-distance-top:0;mso-wrap-distance-right:9pt;mso-wrap-distance-bottom:0;mso-position-horizontal:absolute;mso-position-horizontal-relative:text;mso-position-vertical:absolute;mso-position-vertical-relative:text;mso-width-percent:0;mso-height-percent:0;mso-width-relative:margin;mso-height-relative:margin" o:gfxdata="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" strokecolor="red" strokeweight="1pt">
                 <v:stroke endarrow="block" joinstyle="miter"/>
               </v:shape>
             </w:pict>
@@ -364,12 +684,12 @@
           <w:noProof/>
           <w:sz w:val="26"/>
           <w:szCs w:val="26"/>
-          <w:lang w:val="en-US"/>
+          <w:lang w:val="en-GB" w:eastAsia="en-GB"/>
         </w:rPr>
         <mc:AlternateContent>
           <mc:Choice Requires="wps">
             <w:drawing>
-              <wp:anchor distT="0" distB="0" distL="114300" distR="114300" simplePos="0" relativeHeight="251661312" behindDoc="0" locked="0" layoutInCell="1" allowOverlap="1" wp14:anchorId="1E3A716D" wp14:editId="77BA79EA">
+              <wp:anchor distT="0" distB="0" distL="114300" distR="114300" simplePos="0" relativeHeight="251661312" behindDoc="0" locked="0" layoutInCell="1" allowOverlap="1" wp14:anchorId="4F42F2A4" wp14:editId="56635970">
                 <wp:simplePos x="0" y="0"/>
                 <wp:positionH relativeFrom="column">
                   <wp:posOffset>1768979</wp:posOffset>
@@ -428,9 +748,9 @@
               </wp:anchor>
             </w:drawing>
           </mc:Choice>
-          <mc:Fallback xmlns:mv="urn:schemas-microsoft-com:mac:vml" xmlns:mo="http://schemas.microsoft.com/office/mac/office/2008/main">
+          <mc:Fallback>
             <w:pict>
-              <v:shape w14:anchorId="2877B6F1" id="Straight Arrow Connector 6" o:spid="_x0000_s1026" type="#_x0000_t32" style="position:absolute;margin-left:139.3pt;margin-top:22.45pt;width:44.75pt;height:3.6pt;flip:x y;z-index:251661312;visibility:visible;mso-wrap-style:square;mso-width-percent:0;mso-height-percent:0;mso-wrap-distance-left:9pt;mso-wrap-distance-top:0;mso-wrap-distance-right:9pt;mso-wrap-distance-bottom:0;mso-position-horizontal:absolute;mso-position-horizontal-relative:text;mso-position-vertical:absolute;mso-position-vertical-relative:text;mso-width-percent:0;mso-height-percent:0;mso-width-relative:margin;mso-height-relative:margin" o:gfxdata="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" strokecolor="red" strokeweight="1pt">
+              <v:shape w14:anchorId="1BB2D938" id="Straight Arrow Connector 6" o:spid="_x0000_s1026" type="#_x0000_t32" style="position:absolute;margin-left:139.3pt;margin-top:22.45pt;width:44.75pt;height:3.6pt;flip:x y;z-index:251661312;visibility:visible;mso-wrap-style:square;mso-width-percent:0;mso-height-percent:0;mso-wrap-distance-left:9pt;mso-wrap-distance-top:0;mso-wrap-distance-right:9pt;mso-wrap-distance-bottom:0;mso-position-horizontal:absolute;mso-position-horizontal-relative:text;mso-position-vertical:absolute;mso-position-vertical-relative:text;mso-width-percent:0;mso-height-percent:0;mso-width-relative:margin;mso-height-relative:margin" o:gfxdata="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" strokecolor="red" strokeweight="1pt">
                 <v:stroke endarrow="block" joinstyle="miter"/>
               </v:shape>
             </w:pict>
@@ -453,12 +773,12 @@
           <w:noProof/>
           <w:sz w:val="26"/>
           <w:szCs w:val="26"/>
-          <w:lang w:val="en-US"/>
+          <w:lang w:val="en-GB" w:eastAsia="en-GB"/>
         </w:rPr>
         <mc:AlternateContent>
           <mc:Choice Requires="wps">
             <w:drawing>
-              <wp:anchor distT="0" distB="0" distL="114300" distR="114300" simplePos="0" relativeHeight="251659264" behindDoc="0" locked="0" layoutInCell="1" allowOverlap="1" wp14:anchorId="37C0E056" wp14:editId="631BE778">
+              <wp:anchor distT="0" distB="0" distL="114300" distR="114300" simplePos="0" relativeHeight="251660288" behindDoc="0" locked="0" layoutInCell="1" allowOverlap="1" wp14:anchorId="3C6B120D" wp14:editId="72A059EE">
                 <wp:simplePos x="0" y="0"/>
                 <wp:positionH relativeFrom="column">
                   <wp:posOffset>1538243</wp:posOffset>
@@ -517,9 +837,9 @@
               </wp:anchor>
             </w:drawing>
           </mc:Choice>
-          <mc:Fallback xmlns:mv="urn:schemas-microsoft-com:mac:vml" xmlns:mo="http://schemas.microsoft.com/office/mac/office/2008/main">
+          <mc:Fallback>
             <w:pict>
-              <v:shape w14:anchorId="30AF11A4" id="Straight Arrow Connector 5" o:spid="_x0000_s1026" type="#_x0000_t32" style="position:absolute;margin-left:121.1pt;margin-top:15.45pt;width:62.95pt;height:18.05pt;flip:x;z-index:251659264;visibility:visible;mso-wrap-style:square;mso-width-percent:0;mso-height-percent:0;mso-wrap-distance-left:9pt;mso-wrap-distance-top:0;mso-wrap-distance-right:9pt;mso-wrap-distance-bottom:0;mso-position-horizontal:absolute;mso-position-horizontal-relative:text;mso-position-vertical:absolute;mso-position-vertical-relative:text;mso-width-percent:0;mso-height-percent:0;mso-width-relative:margin;mso-height-relative:margin" o:gfxdata="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" strokecolor="red" strokeweight="1pt">
+              <v:shape w14:anchorId="43DD796D" id="Straight Arrow Connector 5" o:spid="_x0000_s1026" type="#_x0000_t32" style="position:absolute;margin-left:121.1pt;margin-top:15.45pt;width:62.95pt;height:18.05pt;flip:x;z-index:251660288;visibility:visible;mso-wrap-style:square;mso-width-percent:0;mso-height-percent:0;mso-wrap-distance-left:9pt;mso-wrap-distance-top:0;mso-wrap-distance-right:9pt;mso-wrap-distance-bottom:0;mso-position-horizontal:absolute;mso-position-horizontal-relative:text;mso-position-vertical:absolute;mso-position-vertical-relative:text;mso-width-percent:0;mso-height-percent:0;mso-width-relative:margin;mso-height-relative:margin" o:gfxdata="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" strokecolor="red" strokeweight="1pt">
                 <v:stroke endarrow="block" joinstyle="miter"/>
               </v:shape>
             </w:pict>
@@ -620,7 +940,7 @@
           <w:sz w:val="26"/>
           <w:szCs w:val="26"/>
         </w:rPr>
-        <w:t xml:space="preserve"> H3 e H7</w:t>
+        <w:t xml:space="preserve"> H2-3 e H2-7</w:t>
       </w:r>
     </w:p>
     <w:p>
@@ -643,14 +963,7 @@
           <w:sz w:val="26"/>
           <w:szCs w:val="26"/>
         </w:rPr>
-        <w:t xml:space="preserve"> somente após adicionar o pedido, é disponibilizado ao utilizador a opção de personalizar o pedido</w:t>
-      </w:r>
-      <w:r>
-        <w:rPr>
-          <w:sz w:val="26"/>
-          <w:szCs w:val="26"/>
-        </w:rPr>
-        <w:t>. O utilizador só toma conhecimento que pode personalizar o pedido, após clicar “adicionar pedido”, o que é ambíguo.</w:t>
+        <w:t xml:space="preserve"> somente após adicionar o pedido, é disponibilizado ao utilizador a opção de personalizar o pedido. O utilizador só toma conhecimento que pode personalizar o pedido, após clicar “adicionar pedido”, o que é ambíguo.</w:t>
       </w:r>
     </w:p>
     <w:p>
@@ -738,7 +1051,6 @@
           <w:sz w:val="26"/>
           <w:szCs w:val="26"/>
         </w:rPr>
-        <w:lastRenderedPageBreak/>
         <w:t>3</w:t>
       </w:r>
       <w:r>
@@ -786,7 +1098,7 @@
           <w:sz w:val="26"/>
           <w:szCs w:val="26"/>
         </w:rPr>
-        <w:t xml:space="preserve"> H7</w:t>
+        <w:t xml:space="preserve"> H2-7</w:t>
       </w:r>
     </w:p>
     <w:p>
@@ -877,14 +1189,7 @@
           <w:sz w:val="26"/>
           <w:szCs w:val="26"/>
         </w:rPr>
-        <w:t xml:space="preserve">flexibilizar as opções de personalização de um prato. </w:t>
-      </w:r>
-      <w:r>
-        <w:rPr>
-          <w:sz w:val="26"/>
-          <w:szCs w:val="26"/>
-        </w:rPr>
-        <w:t>É preferível ver opções de adição mesmo que não as queira usar.</w:t>
+        <w:t>flexibilizar as opções de personalização de um prato. É preferível ver opções de adição mesmo que não as queira usar.</w:t>
       </w:r>
     </w:p>
     <w:p>
@@ -957,7 +1262,7 @@
           <w:sz w:val="26"/>
           <w:szCs w:val="26"/>
         </w:rPr>
-        <w:t xml:space="preserve"> H5</w:t>
+        <w:t xml:space="preserve"> H2-5</w:t>
       </w:r>
     </w:p>
     <w:p>
@@ -1034,21 +1339,7 @@
           <w:sz w:val="26"/>
           <w:szCs w:val="26"/>
         </w:rPr>
-        <w:t>ao cancelar a personalização do prato o ut</w:t>
-      </w:r>
-      <w:r>
-        <w:rPr>
-          <w:sz w:val="26"/>
-          <w:szCs w:val="26"/>
-        </w:rPr>
-        <w:t>ilizador é levado ecrã do prato, p</w:t>
-      </w:r>
-      <w:r>
-        <w:rPr>
-          <w:sz w:val="26"/>
-          <w:szCs w:val="26"/>
-        </w:rPr>
-        <w:t>ara continuar com as escolhas (o utilizador pode-se ter engando ao clicar no prato).</w:t>
+        <w:t>ao cancelar a personalização do prato o utilizador é levado ecrã do prato, para continuar com as escolhas (o utilizador pode-se ter engando ao clicar no prato).</w:t>
       </w:r>
     </w:p>
     <w:p>
@@ -1066,51 +1357,37 @@
           <w:b/>
           <w:sz w:val="26"/>
           <w:szCs w:val="26"/>
-          <w:highlight w:val="yellow"/>
-        </w:rPr>
-      </w:pPr>
-      <w:r>
-        <w:rPr>
-          <w:b/>
-          <w:sz w:val="26"/>
-          <w:szCs w:val="26"/>
-          <w:highlight w:val="yellow"/>
-        </w:rPr>
-        <w:t>5</w:t>
-      </w:r>
-      <w:r>
-        <w:rPr>
-          <w:b/>
-          <w:sz w:val="26"/>
-          <w:szCs w:val="26"/>
-          <w:highlight w:val="yellow"/>
-        </w:rPr>
-        <w:t>º Problema</w:t>
-      </w:r>
-    </w:p>
-    <w:p>
-      <w:pPr>
-        <w:rPr>
-          <w:sz w:val="26"/>
-          <w:szCs w:val="26"/>
-          <w:highlight w:val="yellow"/>
-        </w:rPr>
-      </w:pPr>
-    </w:p>
-    <w:p>
-      <w:pPr>
-        <w:rPr>
-          <w:sz w:val="26"/>
-          <w:szCs w:val="26"/>
-          <w:highlight w:val="yellow"/>
-        </w:rPr>
-      </w:pPr>
-      <w:r>
-        <w:rPr>
-          <w:b/>
-          <w:sz w:val="26"/>
-          <w:szCs w:val="26"/>
-          <w:highlight w:val="yellow"/>
+        </w:rPr>
+      </w:pPr>
+      <w:r>
+        <w:rPr>
+          <w:b/>
+          <w:sz w:val="26"/>
+          <w:szCs w:val="26"/>
+        </w:rPr>
+        <w:t>5º Problema</w:t>
+      </w:r>
+    </w:p>
+    <w:p>
+      <w:pPr>
+        <w:rPr>
+          <w:sz w:val="26"/>
+          <w:szCs w:val="26"/>
+        </w:rPr>
+      </w:pPr>
+    </w:p>
+    <w:p>
+      <w:pPr>
+        <w:rPr>
+          <w:sz w:val="26"/>
+          <w:szCs w:val="26"/>
+        </w:rPr>
+      </w:pPr>
+      <w:r>
+        <w:rPr>
+          <w:b/>
+          <w:sz w:val="26"/>
+          <w:szCs w:val="26"/>
         </w:rPr>
         <w:t>Heurística Violada:</w:t>
       </w:r>
@@ -1118,25 +1395,22 @@
         <w:rPr>
           <w:sz w:val="26"/>
           <w:szCs w:val="26"/>
-          <w:highlight w:val="yellow"/>
-        </w:rPr>
-        <w:t xml:space="preserve"> H1 ?????</w:t>
-      </w:r>
-    </w:p>
-    <w:p>
-      <w:pPr>
-        <w:rPr>
-          <w:sz w:val="26"/>
-          <w:szCs w:val="26"/>
-          <w:highlight w:val="yellow"/>
-        </w:rPr>
-      </w:pPr>
-      <w:r>
-        <w:rPr>
-          <w:b/>
-          <w:sz w:val="26"/>
-          <w:szCs w:val="26"/>
-          <w:highlight w:val="yellow"/>
+        </w:rPr>
+        <w:t xml:space="preserve"> H2-7</w:t>
+      </w:r>
+    </w:p>
+    <w:p>
+      <w:pPr>
+        <w:rPr>
+          <w:sz w:val="26"/>
+          <w:szCs w:val="26"/>
+        </w:rPr>
+      </w:pPr>
+      <w:r>
+        <w:rPr>
+          <w:b/>
+          <w:sz w:val="26"/>
+          <w:szCs w:val="26"/>
         </w:rPr>
         <w:t>Descrição:</w:t>
       </w:r>
@@ -1144,41 +1418,50 @@
         <w:rPr>
           <w:sz w:val="26"/>
           <w:szCs w:val="26"/>
-          <w:highlight w:val="yellow"/>
-        </w:rPr>
-        <w:t xml:space="preserve"> </w:t>
-      </w:r>
-      <w:r>
-        <w:rPr>
-          <w:sz w:val="26"/>
-          <w:szCs w:val="26"/>
-          <w:highlight w:val="yellow"/>
-        </w:rPr>
-        <w:t>o cronometro é pouco especifico apenas permite saber o tempo para tudo chegar e não permite saber quando é que chega cada prato</w:t>
-      </w:r>
-      <w:r>
-        <w:rPr>
-          <w:sz w:val="26"/>
-          <w:szCs w:val="26"/>
-          <w:highlight w:val="yellow"/>
-        </w:rPr>
-        <w:t>.</w:t>
-      </w:r>
-    </w:p>
-    <w:p>
-      <w:pPr>
-        <w:rPr>
-          <w:sz w:val="26"/>
-          <w:szCs w:val="26"/>
-          <w:highlight w:val="yellow"/>
-        </w:rPr>
-      </w:pPr>
-      <w:r>
-        <w:rPr>
-          <w:b/>
-          <w:sz w:val="26"/>
-          <w:szCs w:val="26"/>
-          <w:highlight w:val="yellow"/>
+        </w:rPr>
+        <w:t xml:space="preserve"> o cronometro é pouco especifico</w:t>
+      </w:r>
+      <w:r>
+        <w:rPr>
+          <w:sz w:val="26"/>
+          <w:szCs w:val="26"/>
+        </w:rPr>
+        <w:t xml:space="preserve"> visto que só</w:t>
+      </w:r>
+      <w:r>
+        <w:rPr>
+          <w:sz w:val="26"/>
+          <w:szCs w:val="26"/>
+        </w:rPr>
+        <w:t xml:space="preserve"> permite saber</w:t>
+      </w:r>
+      <w:r>
+        <w:rPr>
+          <w:sz w:val="26"/>
+          <w:szCs w:val="26"/>
+        </w:rPr>
+        <w:t xml:space="preserve"> apenas o tempo total</w:t>
+      </w:r>
+      <w:r>
+        <w:rPr>
+          <w:sz w:val="26"/>
+          <w:szCs w:val="26"/>
+        </w:rPr>
+        <w:t xml:space="preserve"> e não permite saber quando é que chega cada prato.</w:t>
+      </w:r>
+    </w:p>
+    <w:p>
+      <w:pPr>
+        <w:rPr>
+          <w:sz w:val="26"/>
+          <w:szCs w:val="26"/>
+        </w:rPr>
+      </w:pPr>
+      <w:r>
+        <w:rPr>
+          <w:b/>
+          <w:sz w:val="26"/>
+          <w:szCs w:val="26"/>
         </w:rPr>
         <w:t>Grau de Severidade:</w:t>
       </w:r>
@@ -1186,7 +1469,6 @@
         <w:rPr>
           <w:sz w:val="26"/>
           <w:szCs w:val="26"/>
-          <w:highlight w:val="yellow"/>
         </w:rPr>
         <w:t xml:space="preserve"> 3</w:t>
       </w:r>
@@ -1203,7 +1485,6 @@
           <w:b/>
           <w:sz w:val="26"/>
           <w:szCs w:val="26"/>
-          <w:highlight w:val="yellow"/>
         </w:rPr>
         <w:t xml:space="preserve">Proposta de Solução: </w:t>
       </w:r>
@@ -1211,7 +1492,6 @@
         <w:rPr>
           <w:sz w:val="26"/>
           <w:szCs w:val="26"/>
-          <w:highlight w:val="yellow"/>
         </w:rPr>
         <w:t>opção para estender o cronometro para ver mais pormenorizadamente.</w:t>
       </w:r>
@@ -1258,43 +1538,30 @@
           <w:b/>
           <w:sz w:val="26"/>
           <w:szCs w:val="26"/>
-          <w:highlight w:val="yellow"/>
-        </w:rPr>
-        <w:lastRenderedPageBreak/>
-        <w:t>6</w:t>
-      </w:r>
-      <w:r>
-        <w:rPr>
-          <w:b/>
-          <w:sz w:val="26"/>
-          <w:szCs w:val="26"/>
-          <w:highlight w:val="yellow"/>
-        </w:rPr>
-        <w:t>º Problema</w:t>
-      </w:r>
-    </w:p>
-    <w:p>
-      <w:pPr>
-        <w:rPr>
-          <w:sz w:val="26"/>
-          <w:szCs w:val="26"/>
-        </w:rPr>
-      </w:pPr>
-    </w:p>
-    <w:p>
-      <w:pPr>
-        <w:rPr>
-          <w:sz w:val="26"/>
-          <w:szCs w:val="26"/>
-          <w:highlight w:val="yellow"/>
-        </w:rPr>
-      </w:pPr>
-      <w:r>
-        <w:rPr>
-          <w:b/>
-          <w:sz w:val="26"/>
-          <w:szCs w:val="26"/>
-          <w:highlight w:val="yellow"/>
+        </w:rPr>
+        <w:t>6º Problema</w:t>
+      </w:r>
+    </w:p>
+    <w:p>
+      <w:pPr>
+        <w:rPr>
+          <w:sz w:val="26"/>
+          <w:szCs w:val="26"/>
+        </w:rPr>
+      </w:pPr>
+    </w:p>
+    <w:p>
+      <w:pPr>
+        <w:rPr>
+          <w:sz w:val="26"/>
+          <w:szCs w:val="26"/>
+        </w:rPr>
+      </w:pPr>
+      <w:r>
+        <w:rPr>
+          <w:b/>
+          <w:sz w:val="26"/>
+          <w:szCs w:val="26"/>
         </w:rPr>
         <w:t>Heurística Violada:</w:t>
       </w:r>
@@ -1302,25 +1569,29 @@
         <w:rPr>
           <w:sz w:val="26"/>
           <w:szCs w:val="26"/>
-          <w:highlight w:val="yellow"/>
-        </w:rPr>
-        <w:t xml:space="preserve"> H1</w:t>
-      </w:r>
-    </w:p>
-    <w:p>
-      <w:pPr>
-        <w:rPr>
-          <w:sz w:val="26"/>
-          <w:szCs w:val="26"/>
-          <w:highlight w:val="yellow"/>
-        </w:rPr>
-      </w:pPr>
-      <w:r>
-        <w:rPr>
-          <w:b/>
-          <w:sz w:val="26"/>
-          <w:szCs w:val="26"/>
-          <w:highlight w:val="yellow"/>
+        </w:rPr>
+        <w:t xml:space="preserve"> H2-</w:t>
+      </w:r>
+      <w:r>
+        <w:rPr>
+          <w:sz w:val="26"/>
+          <w:szCs w:val="26"/>
+        </w:rPr>
+        <w:t>1</w:t>
+      </w:r>
+    </w:p>
+    <w:p>
+      <w:pPr>
+        <w:rPr>
+          <w:sz w:val="26"/>
+          <w:szCs w:val="26"/>
+        </w:rPr>
+      </w:pPr>
+      <w:r>
+        <w:rPr>
+          <w:b/>
+          <w:sz w:val="26"/>
+          <w:szCs w:val="26"/>
         </w:rPr>
         <w:t>Descrição:</w:t>
       </w:r>
@@ -1328,33 +1599,22 @@
         <w:rPr>
           <w:sz w:val="26"/>
           <w:szCs w:val="26"/>
-          <w:highlight w:val="yellow"/>
-        </w:rPr>
-        <w:t xml:space="preserve"> </w:t>
-      </w:r>
-      <w:r>
-        <w:rPr>
-          <w:sz w:val="26"/>
-          <w:szCs w:val="26"/>
-          <w:highlight w:val="yellow"/>
-        </w:rPr>
-        <w:t>Impossibilidade de saber quantas doses de acompanhamentos que se selecionaram durante a personalização.</w:t>
-      </w:r>
-    </w:p>
-    <w:p>
-      <w:pPr>
-        <w:rPr>
-          <w:sz w:val="26"/>
-          <w:szCs w:val="26"/>
-          <w:highlight w:val="yellow"/>
-        </w:rPr>
-      </w:pPr>
-      <w:r>
-        <w:rPr>
-          <w:b/>
-          <w:sz w:val="26"/>
-          <w:szCs w:val="26"/>
-          <w:highlight w:val="yellow"/>
+        </w:rPr>
+        <w:t xml:space="preserve"> Impossibilidade de saber quantas doses de acompanhamentos que se selecionaram durante a personalização.</w:t>
+      </w:r>
+    </w:p>
+    <w:p>
+      <w:pPr>
+        <w:rPr>
+          <w:sz w:val="26"/>
+          <w:szCs w:val="26"/>
+        </w:rPr>
+      </w:pPr>
+      <w:r>
+        <w:rPr>
+          <w:b/>
+          <w:sz w:val="26"/>
+          <w:szCs w:val="26"/>
         </w:rPr>
         <w:t>Grau de Severidade:</w:t>
       </w:r>
@@ -1362,7 +1622,6 @@
         <w:rPr>
           <w:sz w:val="26"/>
           <w:szCs w:val="26"/>
-          <w:highlight w:val="yellow"/>
         </w:rPr>
         <w:t xml:space="preserve"> 3</w:t>
       </w:r>
@@ -1379,26 +1638,147 @@
           <w:b/>
           <w:sz w:val="26"/>
           <w:szCs w:val="26"/>
-          <w:highlight w:val="yellow"/>
-        </w:rPr>
-        <w:t xml:space="preserve">Proposta de Solução: </w:t>
-      </w:r>
-      <w:r>
-        <w:rPr>
-          <w:sz w:val="26"/>
-          <w:szCs w:val="26"/>
-          <w:highlight w:val="yellow"/>
-        </w:rPr>
-        <w:t>Adicionar um contador a cada ingrediente.</w:t>
-      </w:r>
-    </w:p>
-    <w:p>
-      <w:pPr>
-        <w:rPr>
-          <w:sz w:val="26"/>
-          <w:szCs w:val="26"/>
-        </w:rPr>
-      </w:pPr>
+        </w:rPr>
+        <w:t>Proposta de Solução</w:t>
+      </w:r>
+      <w:r>
+        <w:rPr>
+          <w:b/>
+          <w:sz w:val="26"/>
+          <w:szCs w:val="26"/>
+        </w:rPr>
+        <w:t xml:space="preserve">: </w:t>
+      </w:r>
+      <w:r>
+        <w:rPr>
+          <w:sz w:val="26"/>
+          <w:szCs w:val="26"/>
+        </w:rPr>
+        <w:t>adicionar</w:t>
+      </w:r>
+      <w:r>
+        <w:rPr>
+          <w:sz w:val="26"/>
+          <w:szCs w:val="26"/>
+        </w:rPr>
+        <w:t xml:space="preserve"> um contador a cada ingrediente.</w:t>
+      </w:r>
+      <w:r>
+        <w:rPr>
+          <w:sz w:val="26"/>
+          <w:szCs w:val="26"/>
+        </w:rPr>
+        <w:t xml:space="preserve"> (Por exemplo, na zona indicada a vermelho na imagem)</w:t>
+      </w:r>
+    </w:p>
+    <w:p>
+      <w:pPr>
+        <w:rPr>
+          <w:sz w:val="26"/>
+          <w:szCs w:val="26"/>
+        </w:rPr>
+      </w:pPr>
+      <w:r>
+        <w:rPr>
+          <w:noProof/>
+          <w:sz w:val="26"/>
+          <w:szCs w:val="26"/>
+          <w:lang w:val="en-GB" w:eastAsia="en-GB"/>
+        </w:rPr>
+        <mc:AlternateContent>
+          <mc:Choice Requires="wps">
+            <w:drawing>
+              <wp:anchor distT="0" distB="0" distL="114300" distR="114300" simplePos="0" relativeHeight="251670528" behindDoc="0" locked="0" layoutInCell="1" allowOverlap="1" wp14:anchorId="7B5EA820" wp14:editId="1C38A682">
+                <wp:simplePos x="0" y="0"/>
+                <wp:positionH relativeFrom="column">
+                  <wp:posOffset>4280535</wp:posOffset>
+                </wp:positionH>
+                <wp:positionV relativeFrom="paragraph">
+                  <wp:posOffset>1756410</wp:posOffset>
+                </wp:positionV>
+                <wp:extent cx="229235" cy="1031240"/>
+                <wp:effectExtent l="0" t="0" r="24765" b="35560"/>
+                <wp:wrapThrough wrapText="bothSides">
+                  <wp:wrapPolygon edited="0">
+                    <wp:start x="0" y="0"/>
+                    <wp:lineTo x="0" y="21813"/>
+                    <wp:lineTo x="21540" y="21813"/>
+                    <wp:lineTo x="21540" y="0"/>
+                    <wp:lineTo x="0" y="0"/>
+                  </wp:wrapPolygon>
+                </wp:wrapThrough>
+                <wp:docPr id="12" name="Rectangle 12"/>
+                <wp:cNvGraphicFramePr/>
+                <a:graphic xmlns:a="http://schemas.openxmlformats.org/drawingml/2006/main">
+                  <a:graphicData uri="http://schemas.microsoft.com/office/word/2010/wordprocessingShape">
+                    <wps:wsp>
+                      <wps:cNvSpPr/>
+                      <wps:spPr>
+                        <a:xfrm>
+                          <a:off x="0" y="0"/>
+                          <a:ext cx="229235" cy="1031240"/>
+                        </a:xfrm>
+                        <a:prstGeom prst="rect">
+                          <a:avLst/>
+                        </a:prstGeom>
+                        <a:solidFill>
+                          <a:srgbClr val="FF0000">
+                            <a:alpha val="7000"/>
+                          </a:srgbClr>
+                        </a:solidFill>
+                        <a:ln>
+                          <a:solidFill>
+                            <a:srgbClr val="FF0000">
+                              <a:alpha val="18000"/>
+                            </a:srgbClr>
+                          </a:solidFill>
+                        </a:ln>
+                      </wps:spPr>
+                      <wps:style>
+                        <a:lnRef idx="2">
+                          <a:schemeClr val="accent1">
+                            <a:shade val="50000"/>
+                          </a:schemeClr>
+                        </a:lnRef>
+                        <a:fillRef idx="1">
+                          <a:schemeClr val="accent1"/>
+                        </a:fillRef>
+                        <a:effectRef idx="0">
+                          <a:schemeClr val="accent1"/>
+                        </a:effectRef>
+                        <a:fontRef idx="minor">
+                          <a:schemeClr val="lt1"/>
+                        </a:fontRef>
+                      </wps:style>
+                      <wps:bodyPr rot="0" spcFirstLastPara="0" vertOverflow="overflow" horzOverflow="overflow" vert="horz" wrap="square" lIns="91440" tIns="45720" rIns="91440" bIns="45720" numCol="1" spcCol="0" rtlCol="0" fromWordArt="0" anchor="ctr" anchorCtr="0" forceAA="0" compatLnSpc="1">
+                        <a:prstTxWarp prst="textNoShape">
+                          <a:avLst/>
+                        </a:prstTxWarp>
+                        <a:noAutofit/>
+                      </wps:bodyPr>
+                    </wps:wsp>
+                  </a:graphicData>
+                </a:graphic>
+                <wp14:sizeRelH relativeFrom="margin">
+                  <wp14:pctWidth>0</wp14:pctWidth>
+                </wp14:sizeRelH>
+                <wp14:sizeRelV relativeFrom="margin">
+                  <wp14:pctHeight>0</wp14:pctHeight>
+                </wp14:sizeRelV>
+              </wp:anchor>
+            </w:drawing>
+          </mc:Choice>
+          <mc:Fallback>
+            <w:pict>
+              <v:rect w14:anchorId="1024EF72" id="Rectangle 12" o:spid="_x0000_s1026" style="position:absolute;margin-left:337.05pt;margin-top:138.3pt;width:18.05pt;height:81.2pt;z-index:251670528;visibility:visible;mso-wrap-style:square;mso-width-percent:0;mso-height-percent:0;mso-wrap-distance-left:9pt;mso-wrap-distance-top:0;mso-wrap-distance-right:9pt;mso-wrap-distance-bottom:0;mso-position-horizontal:absolute;mso-position-horizontal-relative:text;mso-position-vertical:absolute;mso-position-vertical-relative:text;mso-width-percent:0;mso-height-percent:0;mso-width-relative:margin;mso-height-relative:margin;v-text-anchor:middle" o:gfxdata="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" fillcolor="red" strokecolor="red" strokeweight="1pt">
+                <v:fill opacity="4626f"/>
+                <v:stroke opacity="11822f"/>
+                <w10:wrap type="through"/>
+              </v:rect>
+            </w:pict>
+          </mc:Fallback>
+        </mc:AlternateContent>
+      </w:r>
     </w:p>
     <w:p>
       <w:pPr>
@@ -1413,12 +1793,28 @@
           <w:noProof/>
           <w:sz w:val="26"/>
           <w:szCs w:val="26"/>
-          <w:lang w:val="en-US"/>
+          <w:lang w:val="en-GB" w:eastAsia="en-GB"/>
         </w:rPr>
         <w:drawing>
-          <wp:inline distT="0" distB="0" distL="0" distR="0" wp14:anchorId="16B163C1" wp14:editId="34362C07">
-            <wp:extent cx="2602232" cy="3469643"/>
-            <wp:effectExtent l="4445" t="0" r="0" b="0"/>
+          <wp:anchor distT="0" distB="0" distL="114300" distR="114300" simplePos="0" relativeHeight="251668480" behindDoc="0" locked="0" layoutInCell="1" allowOverlap="1" wp14:anchorId="51F76EF9" wp14:editId="72210AFF">
+            <wp:simplePos x="0" y="0"/>
+            <wp:positionH relativeFrom="column">
+              <wp:posOffset>952500</wp:posOffset>
+            </wp:positionH>
+            <wp:positionV relativeFrom="paragraph">
+              <wp:posOffset>-609600</wp:posOffset>
+            </wp:positionV>
+            <wp:extent cx="3838575" cy="5118100"/>
+            <wp:effectExtent l="20638" t="30162" r="17462" b="17463"/>
+            <wp:wrapTight wrapText="bothSides">
+              <wp:wrapPolygon edited="0">
+                <wp:start x="21770" y="-87"/>
+                <wp:lineTo x="45" y="-87"/>
+                <wp:lineTo x="45" y="21567"/>
+                <wp:lineTo x="21770" y="21567"/>
+                <wp:lineTo x="21770" y="-87"/>
+              </wp:wrapPolygon>
+            </wp:wrapTight>
             <wp:docPr id="1" name="Imagem 1"/>
             <wp:cNvGraphicFramePr>
               <a:graphicFrameLocks xmlns:a="http://schemas.openxmlformats.org/drawingml/2006/main" noChangeAspect="1"/>
@@ -1431,7 +1827,7 @@
                     <pic:cNvPicPr/>
                   </pic:nvPicPr>
                   <pic:blipFill>
-                    <a:blip r:embed="rId7" cstate="print">
+                    <a:blip r:embed="rId8" cstate="print">
                       <a:extLst>
                         <a:ext uri="{28A0092B-C50C-407E-A947-70E740481C1C}">
                           <a14:useLocalDpi xmlns:a14="http://schemas.microsoft.com/office/drawing/2010/main" val="0"/>
@@ -1445,16 +1841,27 @@
                   <pic:spPr>
                     <a:xfrm rot="16200000">
                       <a:off x="0" y="0"/>
-                      <a:ext cx="2605399" cy="3473866"/>
+                      <a:ext cx="3838575" cy="5118100"/>
                     </a:xfrm>
                     <a:prstGeom prst="rect">
                       <a:avLst/>
                     </a:prstGeom>
+                    <a:ln>
+                      <a:solidFill>
+                        <a:schemeClr val="tx1"/>
+                      </a:solidFill>
+                    </a:ln>
                   </pic:spPr>
                 </pic:pic>
               </a:graphicData>
             </a:graphic>
-          </wp:inline>
+            <wp14:sizeRelH relativeFrom="page">
+              <wp14:pctWidth>0</wp14:pctWidth>
+            </wp14:sizeRelH>
+            <wp14:sizeRelV relativeFrom="page">
+              <wp14:pctHeight>0</wp14:pctHeight>
+            </wp14:sizeRelV>
+          </wp:anchor>
         </w:drawing>
       </w:r>
     </w:p>
@@ -1508,6 +1915,15 @@
     </w:p>
     <w:p>
       <w:pPr>
+        <w:rPr>
+          <w:b/>
+          <w:sz w:val="26"/>
+          <w:szCs w:val="26"/>
+        </w:rPr>
+      </w:pPr>
+    </w:p>
+    <w:p>
+      <w:pPr>
         <w:jc w:val="center"/>
         <w:rPr>
           <w:b/>
@@ -1515,259 +1931,140 @@
           <w:szCs w:val="26"/>
         </w:rPr>
       </w:pPr>
+      <w:r>
+        <w:rPr>
+          <w:b/>
+          <w:sz w:val="26"/>
+          <w:szCs w:val="26"/>
+        </w:rPr>
+        <w:t>7º Problema</w:t>
+      </w:r>
+    </w:p>
+    <w:p>
+      <w:pPr>
+        <w:rPr>
+          <w:sz w:val="26"/>
+          <w:szCs w:val="26"/>
+        </w:rPr>
+      </w:pPr>
+    </w:p>
+    <w:p>
+      <w:pPr>
+        <w:rPr>
+          <w:sz w:val="26"/>
+          <w:szCs w:val="26"/>
+        </w:rPr>
+      </w:pPr>
+      <w:r>
+        <w:rPr>
+          <w:b/>
+          <w:sz w:val="26"/>
+          <w:szCs w:val="26"/>
+        </w:rPr>
+        <w:t>Heurística Violada:</w:t>
+      </w:r>
+      <w:r>
+        <w:rPr>
+          <w:sz w:val="26"/>
+          <w:szCs w:val="26"/>
+        </w:rPr>
+        <w:t xml:space="preserve"> H2-</w:t>
+      </w:r>
+      <w:r>
+        <w:rPr>
+          <w:sz w:val="26"/>
+          <w:szCs w:val="26"/>
+        </w:rPr>
+        <w:t>8</w:t>
+      </w:r>
+    </w:p>
+    <w:p>
+      <w:pPr>
+        <w:rPr>
+          <w:sz w:val="26"/>
+          <w:szCs w:val="26"/>
+        </w:rPr>
+      </w:pPr>
+      <w:r>
+        <w:rPr>
+          <w:b/>
+          <w:sz w:val="26"/>
+          <w:szCs w:val="26"/>
+        </w:rPr>
+        <w:t>Descrição:</w:t>
+      </w:r>
+      <w:r>
+        <w:rPr>
+          <w:sz w:val="26"/>
+          <w:szCs w:val="26"/>
+        </w:rPr>
+        <w:t xml:space="preserve"> posicionamento do botão não é o melhor, está muito afastado do utilizador</w:t>
+      </w:r>
+      <w:r>
+        <w:rPr>
+          <w:sz w:val="26"/>
+          <w:szCs w:val="26"/>
+        </w:rPr>
+        <w:t xml:space="preserve"> </w:t>
+      </w:r>
+      <w:r>
+        <w:rPr>
+          <w:sz w:val="26"/>
+          <w:szCs w:val="26"/>
+        </w:rPr>
+        <w:t>(canto superior direito da interface).</w:t>
+      </w:r>
+    </w:p>
+    <w:p>
+      <w:pPr>
+        <w:rPr>
+          <w:sz w:val="26"/>
+          <w:szCs w:val="26"/>
+        </w:rPr>
+      </w:pPr>
+      <w:r>
+        <w:rPr>
+          <w:b/>
+          <w:sz w:val="26"/>
+          <w:szCs w:val="26"/>
+        </w:rPr>
+        <w:t>Grau de Severidade:</w:t>
+      </w:r>
+      <w:r>
+        <w:rPr>
+          <w:sz w:val="26"/>
+          <w:szCs w:val="26"/>
+        </w:rPr>
+        <w:t xml:space="preserve"> 1</w:t>
+      </w:r>
+    </w:p>
+    <w:p>
+      <w:pPr>
+        <w:rPr>
+          <w:sz w:val="26"/>
+          <w:szCs w:val="26"/>
+        </w:rPr>
+      </w:pPr>
+      <w:r>
+        <w:rPr>
+          <w:b/>
+          <w:sz w:val="26"/>
+          <w:szCs w:val="26"/>
+        </w:rPr>
+        <w:t xml:space="preserve">Proposta de Solução: </w:t>
+      </w:r>
+      <w:r>
+        <w:rPr>
+          <w:sz w:val="26"/>
+          <w:szCs w:val="26"/>
+        </w:rPr>
+        <w:t>escolher outra zona, provavelmente mais centralizada para o botão.</w:t>
+      </w:r>
     </w:p>
     <w:p>
       <w:pPr>
         <w:jc w:val="center"/>
         <w:rPr>
-          <w:b/>
-          <w:sz w:val="26"/>
-          <w:szCs w:val="26"/>
-        </w:rPr>
-      </w:pPr>
-    </w:p>
-    <w:p>
-      <w:pPr>
-        <w:jc w:val="center"/>
-        <w:rPr>
-          <w:b/>
-          <w:sz w:val="26"/>
-          <w:szCs w:val="26"/>
-        </w:rPr>
-      </w:pPr>
-    </w:p>
-    <w:p>
-      <w:pPr>
-        <w:jc w:val="center"/>
-        <w:rPr>
-          <w:b/>
-          <w:sz w:val="26"/>
-          <w:szCs w:val="26"/>
-        </w:rPr>
-      </w:pPr>
-    </w:p>
-    <w:p>
-      <w:pPr>
-        <w:jc w:val="center"/>
-        <w:rPr>
-          <w:b/>
-          <w:sz w:val="26"/>
-          <w:szCs w:val="26"/>
-        </w:rPr>
-      </w:pPr>
-    </w:p>
-    <w:p>
-      <w:pPr>
-        <w:jc w:val="center"/>
-        <w:rPr>
-          <w:b/>
-          <w:sz w:val="26"/>
-          <w:szCs w:val="26"/>
-        </w:rPr>
-      </w:pPr>
-    </w:p>
-    <w:p>
-      <w:pPr>
-        <w:jc w:val="center"/>
-        <w:rPr>
-          <w:b/>
-          <w:sz w:val="26"/>
-          <w:szCs w:val="26"/>
-          <w:highlight w:val="yellow"/>
-        </w:rPr>
-      </w:pPr>
-      <w:r>
-        <w:rPr>
-          <w:b/>
-          <w:sz w:val="26"/>
-          <w:szCs w:val="26"/>
-          <w:highlight w:val="yellow"/>
-        </w:rPr>
-        <w:lastRenderedPageBreak/>
-        <w:t>7</w:t>
-      </w:r>
-      <w:r>
-        <w:rPr>
-          <w:b/>
-          <w:sz w:val="26"/>
-          <w:szCs w:val="26"/>
-          <w:highlight w:val="yellow"/>
-        </w:rPr>
-        <w:t>º Problema</w:t>
-      </w:r>
-    </w:p>
-    <w:p>
-      <w:pPr>
-        <w:rPr>
-          <w:sz w:val="26"/>
-          <w:szCs w:val="26"/>
-          <w:highlight w:val="yellow"/>
-        </w:rPr>
-      </w:pPr>
-    </w:p>
-    <w:p>
-      <w:pPr>
-        <w:rPr>
-          <w:sz w:val="26"/>
-          <w:szCs w:val="26"/>
-          <w:highlight w:val="yellow"/>
-        </w:rPr>
-      </w:pPr>
-      <w:r>
-        <w:rPr>
-          <w:b/>
-          <w:sz w:val="26"/>
-          <w:szCs w:val="26"/>
-          <w:highlight w:val="yellow"/>
-        </w:rPr>
-        <w:t>Heurística Violada:</w:t>
-      </w:r>
-      <w:r>
-        <w:rPr>
-          <w:sz w:val="26"/>
-          <w:szCs w:val="26"/>
-          <w:highlight w:val="yellow"/>
-        </w:rPr>
-        <w:t xml:space="preserve"> H8</w:t>
-      </w:r>
-    </w:p>
-    <w:p>
-      <w:pPr>
-        <w:rPr>
-          <w:sz w:val="26"/>
-          <w:szCs w:val="26"/>
-          <w:highlight w:val="yellow"/>
-        </w:rPr>
-      </w:pPr>
-      <w:r>
-        <w:rPr>
-          <w:b/>
-          <w:sz w:val="26"/>
-          <w:szCs w:val="26"/>
-          <w:highlight w:val="yellow"/>
-        </w:rPr>
-        <w:t>Descrição:</w:t>
-      </w:r>
-      <w:r>
-        <w:rPr>
-          <w:sz w:val="26"/>
-          <w:szCs w:val="26"/>
-          <w:highlight w:val="yellow"/>
-        </w:rPr>
-        <w:t xml:space="preserve"> </w:t>
-      </w:r>
-      <w:r>
-        <w:rPr>
-          <w:sz w:val="26"/>
-          <w:szCs w:val="26"/>
-          <w:highlight w:val="yellow"/>
-        </w:rPr>
-        <w:t>p</w:t>
-      </w:r>
-      <w:r>
-        <w:rPr>
-          <w:sz w:val="26"/>
-          <w:szCs w:val="26"/>
-          <w:highlight w:val="yellow"/>
-        </w:rPr>
-        <w:t>osicionamento do botão não é o melhor</w:t>
-      </w:r>
-      <w:r>
-        <w:rPr>
-          <w:sz w:val="26"/>
-          <w:szCs w:val="26"/>
-          <w:highlight w:val="yellow"/>
-        </w:rPr>
-        <w:t>, está muito afastado do utilizador(canto superior direito da interface)</w:t>
-      </w:r>
-      <w:r>
-        <w:rPr>
-          <w:sz w:val="26"/>
-          <w:szCs w:val="26"/>
-          <w:highlight w:val="yellow"/>
-        </w:rPr>
-        <w:t>.</w:t>
-      </w:r>
-    </w:p>
-    <w:p>
-      <w:pPr>
-        <w:rPr>
-          <w:sz w:val="26"/>
-          <w:szCs w:val="26"/>
-          <w:highlight w:val="yellow"/>
-        </w:rPr>
-      </w:pPr>
-      <w:r>
-        <w:rPr>
-          <w:b/>
-          <w:sz w:val="26"/>
-          <w:szCs w:val="26"/>
-          <w:highlight w:val="yellow"/>
-        </w:rPr>
-        <w:t>Grau de Severidade:</w:t>
-      </w:r>
-      <w:r>
-        <w:rPr>
-          <w:sz w:val="26"/>
-          <w:szCs w:val="26"/>
-          <w:highlight w:val="yellow"/>
-        </w:rPr>
-        <w:t xml:space="preserve"> 1</w:t>
-      </w:r>
-    </w:p>
-    <w:p>
-      <w:pPr>
-        <w:rPr>
-          <w:sz w:val="26"/>
-          <w:szCs w:val="26"/>
-        </w:rPr>
-      </w:pPr>
-      <w:r>
-        <w:rPr>
-          <w:b/>
-          <w:sz w:val="26"/>
-          <w:szCs w:val="26"/>
-          <w:highlight w:val="yellow"/>
-        </w:rPr>
-        <w:t>Proposta de Solução</w:t>
-      </w:r>
-      <w:r>
-        <w:rPr>
-          <w:b/>
-          <w:sz w:val="26"/>
-          <w:szCs w:val="26"/>
-          <w:highlight w:val="yellow"/>
-        </w:rPr>
-        <w:t xml:space="preserve">: </w:t>
-      </w:r>
-      <w:r>
-        <w:rPr>
-          <w:sz w:val="26"/>
-          <w:szCs w:val="26"/>
-          <w:highlight w:val="yellow"/>
-        </w:rPr>
-        <w:t>escolher</w:t>
-      </w:r>
-      <w:r>
-        <w:rPr>
-          <w:sz w:val="26"/>
-          <w:szCs w:val="26"/>
-          <w:highlight w:val="yellow"/>
-        </w:rPr>
-        <w:t xml:space="preserve"> outra zona, provavelmente mais centralizada para o botão</w:t>
-      </w:r>
-      <w:r>
-        <w:rPr>
-          <w:sz w:val="26"/>
-          <w:szCs w:val="26"/>
-        </w:rPr>
-        <w:t>.</w:t>
-      </w:r>
-    </w:p>
-    <w:p>
-      <w:pPr>
-        <w:jc w:val="center"/>
-        <w:rPr>
           <w:sz w:val="26"/>
           <w:szCs w:val="26"/>
         </w:rPr>
@@ -1777,12 +2074,12 @@
           <w:noProof/>
           <w:sz w:val="26"/>
           <w:szCs w:val="26"/>
-          <w:lang w:val="en-US"/>
+          <w:lang w:val="en-GB" w:eastAsia="en-GB"/>
         </w:rPr>
         <w:drawing>
-          <wp:inline distT="0" distB="0" distL="0" distR="0" wp14:anchorId="6BF19DD0" wp14:editId="5DC253F5">
+          <wp:inline distT="0" distB="0" distL="0" distR="0" wp14:anchorId="040C6569" wp14:editId="6A9B2FE7">
             <wp:extent cx="2798765" cy="3731687"/>
-            <wp:effectExtent l="0" t="9207" r="0" b="0"/>
+            <wp:effectExtent l="16193" t="34607" r="37147" b="37148"/>
             <wp:docPr id="2" name="Imagem 2"/>
             <wp:cNvGraphicFramePr>
               <a:graphicFrameLocks xmlns:a="http://schemas.openxmlformats.org/drawingml/2006/main" noChangeAspect="1"/>
@@ -1795,7 +2092,7 @@
                     <pic:cNvPicPr/>
                   </pic:nvPicPr>
                   <pic:blipFill>
-                    <a:blip r:embed="rId8" cstate="print">
+                    <a:blip r:embed="rId9" cstate="print">
                       <a:extLst>
                         <a:ext uri="{28A0092B-C50C-407E-A947-70E740481C1C}">
                           <a14:useLocalDpi xmlns:a14="http://schemas.microsoft.com/office/drawing/2010/main" val="0"/>
@@ -1814,6 +2111,11 @@
                     <a:prstGeom prst="rect">
                       <a:avLst/>
                     </a:prstGeom>
+                    <a:ln>
+                      <a:solidFill>
+                        <a:schemeClr val="tx1"/>
+                      </a:solidFill>
+                    </a:ln>
                   </pic:spPr>
                 </pic:pic>
               </a:graphicData>
@@ -1916,8 +2218,6 @@
           <w:szCs w:val="26"/>
         </w:rPr>
       </w:pPr>
-      <w:bookmarkStart w:id="0" w:name="_GoBack"/>
-      <w:bookmarkEnd w:id="0"/>
     </w:p>
     <w:p>
       <w:pPr>
@@ -1934,7 +2234,6 @@
           <w:sz w:val="26"/>
           <w:szCs w:val="26"/>
         </w:rPr>
-        <w:lastRenderedPageBreak/>
         <w:t>8</w:t>
       </w:r>
       <w:r>
@@ -1974,14 +2273,7 @@
           <w:sz w:val="26"/>
           <w:szCs w:val="26"/>
         </w:rPr>
-        <w:t xml:space="preserve"> H</w:t>
-      </w:r>
-      <w:r>
-        <w:rPr>
-          <w:sz w:val="26"/>
-          <w:szCs w:val="26"/>
-        </w:rPr>
-        <w:t>8</w:t>
+        <w:t xml:space="preserve"> H2-8</w:t>
       </w:r>
     </w:p>
     <w:p>
@@ -2004,14 +2296,7 @@
           <w:sz w:val="26"/>
           <w:szCs w:val="26"/>
         </w:rPr>
-        <w:t xml:space="preserve"> Ecrã de pagamento</w:t>
-      </w:r>
-      <w:r>
-        <w:rPr>
-          <w:sz w:val="26"/>
-          <w:szCs w:val="26"/>
-        </w:rPr>
-        <w:t xml:space="preserve"> com demasiada informação, por ser de tamanho reduzido.</w:t>
+        <w:t xml:space="preserve"> Ecrã de pagamento com demasiada informação, por ser de tamanho reduzido.</w:t>
       </w:r>
     </w:p>
     <w:p>
@@ -2049,10 +2334,10 @@
           <w:noProof/>
           <w:sz w:val="26"/>
           <w:szCs w:val="26"/>
-          <w:lang w:val="en-US"/>
+          <w:lang w:val="en-GB" w:eastAsia="en-GB"/>
         </w:rPr>
         <w:drawing>
-          <wp:anchor distT="0" distB="0" distL="114300" distR="114300" simplePos="0" relativeHeight="251664384" behindDoc="0" locked="0" layoutInCell="1" allowOverlap="1" wp14:anchorId="7ECF5969" wp14:editId="3F215812">
+          <wp:anchor distT="0" distB="0" distL="114300" distR="114300" simplePos="0" relativeHeight="251663360" behindDoc="0" locked="0" layoutInCell="1" allowOverlap="1" wp14:anchorId="5E89AB0D" wp14:editId="6273EE68">
             <wp:simplePos x="0" y="0"/>
             <wp:positionH relativeFrom="column">
               <wp:posOffset>1195070</wp:posOffset>
@@ -2085,7 +2370,7 @@
                     </pic:cNvPicPr>
                   </pic:nvPicPr>
                   <pic:blipFill>
-                    <a:blip r:embed="rId9" cstate="print">
+                    <a:blip r:embed="rId10" cstate="print">
                       <a:extLst>
                         <a:ext uri="{28A0092B-C50C-407E-A947-70E740481C1C}">
                           <a14:useLocalDpi xmlns:a14="http://schemas.microsoft.com/office/drawing/2010/main" val="0"/>
@@ -2145,42 +2430,21 @@
           <w:sz w:val="26"/>
           <w:szCs w:val="26"/>
         </w:rPr>
-        <w:t>colocar menos informação, ou aumentar ecrã de pagamento como nos restantes menus (ex. ecrã de personalização).</w:t>
-      </w:r>
-      <w:r>
-        <w:rPr>
-          <w:sz w:val="26"/>
-          <w:szCs w:val="26"/>
-        </w:rPr>
-        <w:t xml:space="preserve"> Explorar mais os espaços</w:t>
-      </w:r>
-      <w:r>
-        <w:rPr>
-          <w:sz w:val="26"/>
-          <w:szCs w:val="26"/>
-        </w:rPr>
-        <w:t xml:space="preserve"> </w:t>
-      </w:r>
-      <w:r>
-        <w:rPr>
-          <w:sz w:val="26"/>
-          <w:szCs w:val="26"/>
-        </w:rPr>
-        <w:t xml:space="preserve">a vermelho indicados </w:t>
-      </w:r>
-      <w:r>
-        <w:rPr>
-          <w:sz w:val="26"/>
-          <w:szCs w:val="26"/>
-        </w:rPr>
-        <w:t>na</w:t>
-      </w:r>
-      <w:r>
-        <w:rPr>
-          <w:sz w:val="26"/>
-          <w:szCs w:val="26"/>
-        </w:rPr>
-        <w:t xml:space="preserve"> Fig. 3.</w:t>
+        <w:t>colocar menos informação, ou aumentar ecrã de pagamento como nos restantes menus (ex. ecrã de personalização). Explorar mais os espaços a vermelho indicados na</w:t>
+      </w:r>
+      <w:r>
+        <w:rPr>
+          <w:sz w:val="26"/>
+          <w:szCs w:val="26"/>
+        </w:rPr>
+        <w:t xml:space="preserve"> imagem</w:t>
+      </w:r>
+      <w:r>
+        <w:rPr>
+          <w:sz w:val="26"/>
+          <w:szCs w:val="26"/>
+        </w:rPr>
+        <w:t>.</w:t>
       </w:r>
     </w:p>
     <w:p>
@@ -2195,12 +2459,12 @@
           <w:noProof/>
           <w:sz w:val="26"/>
           <w:szCs w:val="26"/>
-          <w:lang w:val="en-US"/>
+          <w:lang w:val="en-GB" w:eastAsia="en-GB"/>
         </w:rPr>
         <mc:AlternateContent>
           <mc:Choice Requires="wps">
             <w:drawing>
-              <wp:anchor distT="0" distB="0" distL="114300" distR="114300" simplePos="0" relativeHeight="251667456" behindDoc="0" locked="0" layoutInCell="1" allowOverlap="1" wp14:anchorId="566178A8" wp14:editId="408CD9C7">
+              <wp:anchor distT="0" distB="0" distL="114300" distR="114300" simplePos="0" relativeHeight="251665408" behindDoc="0" locked="0" layoutInCell="1" allowOverlap="1" wp14:anchorId="148E0013" wp14:editId="26A588C9">
                 <wp:simplePos x="0" y="0"/>
                 <wp:positionH relativeFrom="column">
                   <wp:posOffset>4279900</wp:posOffset>
@@ -2280,9 +2544,9 @@
               </wp:anchor>
             </w:drawing>
           </mc:Choice>
-          <mc:Fallback xmlns:mv="urn:schemas-microsoft-com:mac:vml" xmlns:mo="http://schemas.microsoft.com/office/mac/office/2008/main">
+          <mc:Fallback>
             <w:pict>
-              <v:rect w14:anchorId="08BE1995" id="Rectangle 11" o:spid="_x0000_s1026" style="position:absolute;margin-left:337pt;margin-top:46.55pt;width:44.9pt;height:107.6pt;z-index:251667456;visibility:visible;mso-wrap-style:square;mso-width-percent:0;mso-height-percent:0;mso-wrap-distance-left:9pt;mso-wrap-distance-top:0;mso-wrap-distance-right:9pt;mso-wrap-distance-bottom:0;mso-position-horizontal:absolute;mso-position-horizontal-relative:text;mso-position-vertical:absolute;mso-position-vertical-relative:text;mso-width-percent:0;mso-height-percent:0;mso-width-relative:margin;mso-height-relative:margin;v-text-anchor:middle" o:gfxdata="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" fillcolor="red" strokecolor="red" strokeweight="1pt">
+              <v:rect w14:anchorId="24DED839" id="Rectangle 11" o:spid="_x0000_s1026" style="position:absolute;margin-left:337pt;margin-top:46.55pt;width:44.9pt;height:107.6pt;z-index:251665408;visibility:visible;mso-wrap-style:square;mso-width-percent:0;mso-height-percent:0;mso-wrap-distance-left:9pt;mso-wrap-distance-top:0;mso-wrap-distance-right:9pt;mso-wrap-distance-bottom:0;mso-position-horizontal:absolute;mso-position-horizontal-relative:text;mso-position-vertical:absolute;mso-position-vertical-relative:text;mso-width-percent:0;mso-height-percent:0;mso-width-relative:margin;mso-height-relative:margin;v-text-anchor:middle" o:gfxdata="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" fillcolor="red" strokecolor="red" strokeweight="1pt">
                 <v:fill opacity="4626f"/>
                 <v:stroke opacity="11822f"/>
                 <w10:wrap type="through"/>
@@ -2296,12 +2560,12 @@
           <w:noProof/>
           <w:sz w:val="26"/>
           <w:szCs w:val="26"/>
-          <w:lang w:val="en-US"/>
+          <w:lang w:val="en-GB" w:eastAsia="en-GB"/>
         </w:rPr>
         <mc:AlternateContent>
           <mc:Choice Requires="wps">
             <w:drawing>
-              <wp:anchor distT="0" distB="0" distL="114300" distR="114300" simplePos="0" relativeHeight="251665408" behindDoc="0" locked="0" layoutInCell="1" allowOverlap="1" wp14:anchorId="3272E281" wp14:editId="084603E7">
+              <wp:anchor distT="0" distB="0" distL="114300" distR="114300" simplePos="0" relativeHeight="251664384" behindDoc="0" locked="0" layoutInCell="1" allowOverlap="1" wp14:anchorId="377D3D1E" wp14:editId="5A9E8748">
                 <wp:simplePos x="0" y="0"/>
                 <wp:positionH relativeFrom="column">
                   <wp:posOffset>739140</wp:posOffset>
@@ -2375,9 +2639,9 @@
               </wp:anchor>
             </w:drawing>
           </mc:Choice>
-          <mc:Fallback xmlns:mv="urn:schemas-microsoft-com:mac:vml" xmlns:mo="http://schemas.microsoft.com/office/mac/office/2008/main">
+          <mc:Fallback>
             <w:pict>
-              <v:rect w14:anchorId="79612479" id="Rectangle 10" o:spid="_x0000_s1026" style="position:absolute;margin-left:58.2pt;margin-top:46.2pt;width:81pt;height:117pt;z-index:251665408;visibility:visible;mso-wrap-style:square;mso-wrap-distance-left:9pt;mso-wrap-distance-top:0;mso-wrap-distance-right:9pt;mso-wrap-distance-bottom:0;mso-position-horizontal:absolute;mso-position-horizontal-relative:text;mso-position-vertical:absolute;mso-position-vertical-relative:text;v-text-anchor:middle" o:gfxdata="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" fillcolor="red" strokecolor="red" strokeweight="1pt">
+              <v:rect w14:anchorId="4BF2EC0D" id="Rectangle 10" o:spid="_x0000_s1026" style="position:absolute;margin-left:58.2pt;margin-top:46.2pt;width:81pt;height:117pt;z-index:251664384;visibility:visible;mso-wrap-style:square;mso-wrap-distance-left:9pt;mso-wrap-distance-top:0;mso-wrap-distance-right:9pt;mso-wrap-distance-bottom:0;mso-position-horizontal:absolute;mso-position-horizontal-relative:text;mso-position-vertical:absolute;mso-position-vertical-relative:text;v-text-anchor:middle" o:gfxdata="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" fillcolor="red" strokecolor="red" strokeweight="1pt">
                 <v:fill opacity="4626f"/>
                 <v:stroke opacity="11822f"/>
                 <w10:wrap type="through"/>
@@ -2387,6 +2651,7 @@
         </mc:AlternateContent>
       </w:r>
     </w:p>
+    <w:p/>
     <w:sectPr>
       <w:pgSz w:w="11900" w:h="16840"/>
       <w:pgMar w:top="1440" w:right="1440" w:bottom="1440" w:left="1440" w:header="708" w:footer="708" w:gutter="0"/>
@@ -2398,8 +2663,8 @@
 </file>
 
 <file path=word/numbering.xml><?xml version="1.0" encoding="utf-8"?>
-<w:numbering xmlns:wpc="http://schemas.microsoft.com/office/word/2010/wordprocessingCanvas" xmlns:cx="http://schemas.microsoft.com/office/drawing/2014/chartex" xmlns:cx1="http://schemas.microsoft.com/office/drawing/2015/9/8/chartex" xmlns:cx2="http://schemas.microsoft.com/office/drawing/2015/10/21/chartex" xmlns:cx3="http://schemas.microsoft.com/office/drawing/2016/5/9/chartex" xmlns:cx4="http://schemas.microsoft.com/office/drawing/2016/5/10/chartex" xmlns:cx5="http://schemas.microsoft.com/office/drawing/2016/5/11/chartex" xmlns:mc="http://schemas.openxmlformats.org/markup-compatibility/2006" xmlns:o="urn:schemas-microsoft-com:office:office" xmlns:r="http://schemas.openxmlformats.org/officeDocument/2006/relationships" xmlns:m="http://schemas.openxmlformats.org/officeDocument/2006/math" xmlns:v="urn:schemas-microsoft-com:vml" xmlns:wp14="http://schemas.microsoft.com/office/word/2010/wordprocessingDrawing" xmlns:wp="http://schemas.openxmlformats.org/drawingml/2006/wordprocessingDrawing" xmlns:w10="urn:schemas-microsoft-com:office:word" xmlns:w="http://schemas.openxmlformats.org/wordprocessingml/2006/main" xmlns:w14="http://schemas.microsoft.com/office/word/2010/wordml" xmlns:w15="http://schemas.microsoft.com/office/word/2012/wordml" xmlns:w16se="http://schemas.microsoft.com/office/word/2015/wordml/symex" xmlns:wpg="http://schemas.microsoft.com/office/word/2010/wordprocessingGroup" xmlns:wpi="http://schemas.microsoft.com/office/word/2010/wordprocessingInk" xmlns:wne="http://schemas.microsoft.com/office/word/2006/wordml" xmlns:wps="http://schemas.microsoft.com/office/word/2010/wordprocessingShape" mc:Ignorable="w14 w15 w16se wp14">
-  <w:abstractNum w:abstractNumId="0" w15:restartNumberingAfterBreak="0">
+<w:numbering xmlns:wpc="http://schemas.microsoft.com/office/word/2010/wordprocessingCanvas" xmlns:mo="http://schemas.microsoft.com/office/mac/office/2008/main" xmlns:mc="http://schemas.openxmlformats.org/markup-compatibility/2006" xmlns:mv="urn:schemas-microsoft-com:mac:vml" xmlns:o="urn:schemas-microsoft-com:office:office" xmlns:r="http://schemas.openxmlformats.org/officeDocument/2006/relationships" xmlns:m="http://schemas.openxmlformats.org/officeDocument/2006/math" xmlns:v="urn:schemas-microsoft-com:vml" xmlns:wp14="http://schemas.microsoft.com/office/word/2010/wordprocessingDrawing" xmlns:wp="http://schemas.openxmlformats.org/drawingml/2006/wordprocessingDrawing" xmlns:w10="urn:schemas-microsoft-com:office:word" xmlns:w="http://schemas.openxmlformats.org/wordprocessingml/2006/main" xmlns:w14="http://schemas.microsoft.com/office/word/2010/wordml" xmlns:w15="http://schemas.microsoft.com/office/word/2012/wordml" xmlns:wpg="http://schemas.microsoft.com/office/word/2010/wordprocessingGroup" xmlns:wpi="http://schemas.microsoft.com/office/word/2010/wordprocessingInk" xmlns:wne="http://schemas.microsoft.com/office/word/2006/wordml" xmlns:wps="http://schemas.microsoft.com/office/word/2010/wordprocessingShape" mc:Ignorable="w14 w15 wp14">
+  <w:abstractNum w:abstractNumId="0">
     <w:nsid w:val="171B0D9F"/>
     <w:multiLevelType w:val="hybridMultilevel"/>
     <w:tmpl w:val="0C44DEA0"/>
@@ -2488,14 +2753,130 @@
       </w:pPr>
     </w:lvl>
   </w:abstractNum>
+  <w:abstractNum w:abstractNumId="1">
+    <w:nsid w:val="2DC47FFD"/>
+    <w:multiLevelType w:val="hybridMultilevel"/>
+    <w:tmpl w:val="ACC8181E"/>
+    <w:lvl w:ilvl="0" w:tplc="08090001">
+      <w:start w:val="1"/>
+      <w:numFmt w:val="bullet"/>
+      <w:lvlText w:val=""/>
+      <w:lvlJc w:val="left"/>
+      <w:pPr>
+        <w:ind w:left="720" w:hanging="360"/>
+      </w:pPr>
+      <w:rPr>
+        <w:rFonts w:ascii="Symbol" w:hAnsi="Symbol" w:hint="default"/>
+      </w:rPr>
+    </w:lvl>
+    <w:lvl w:ilvl="1" w:tplc="08090003" w:tentative="1">
+      <w:start w:val="1"/>
+      <w:numFmt w:val="bullet"/>
+      <w:lvlText w:val="o"/>
+      <w:lvlJc w:val="left"/>
+      <w:pPr>
+        <w:ind w:left="1440" w:hanging="360"/>
+      </w:pPr>
+      <w:rPr>
+        <w:rFonts w:ascii="Courier New" w:hAnsi="Courier New" w:cs="Courier New" w:hint="default"/>
+      </w:rPr>
+    </w:lvl>
+    <w:lvl w:ilvl="2" w:tplc="08090005" w:tentative="1">
+      <w:start w:val="1"/>
+      <w:numFmt w:val="bullet"/>
+      <w:lvlText w:val=""/>
+      <w:lvlJc w:val="left"/>
+      <w:pPr>
+        <w:ind w:left="2160" w:hanging="360"/>
+      </w:pPr>
+      <w:rPr>
+        <w:rFonts w:ascii="Wingdings" w:hAnsi="Wingdings" w:hint="default"/>
+      </w:rPr>
+    </w:lvl>
+    <w:lvl w:ilvl="3" w:tplc="08090001" w:tentative="1">
+      <w:start w:val="1"/>
+      <w:numFmt w:val="bullet"/>
+      <w:lvlText w:val=""/>
+      <w:lvlJc w:val="left"/>
+      <w:pPr>
+        <w:ind w:left="2880" w:hanging="360"/>
+      </w:pPr>
+      <w:rPr>
+        <w:rFonts w:ascii="Symbol" w:hAnsi="Symbol" w:hint="default"/>
+      </w:rPr>
+    </w:lvl>
+    <w:lvl w:ilvl="4" w:tplc="08090003" w:tentative="1">
+      <w:start w:val="1"/>
+      <w:numFmt w:val="bullet"/>
+      <w:lvlText w:val="o"/>
+      <w:lvlJc w:val="left"/>
+      <w:pPr>
+        <w:ind w:left="3600" w:hanging="360"/>
+      </w:pPr>
+      <w:rPr>
+        <w:rFonts w:ascii="Courier New" w:hAnsi="Courier New" w:cs="Courier New" w:hint="default"/>
+      </w:rPr>
+    </w:lvl>
+    <w:lvl w:ilvl="5" w:tplc="08090005" w:tentative="1">
+      <w:start w:val="1"/>
+      <w:numFmt w:val="bullet"/>
+      <w:lvlText w:val=""/>
+      <w:lvlJc w:val="left"/>
+      <w:pPr>
+        <w:ind w:left="4320" w:hanging="360"/>
+      </w:pPr>
+      <w:rPr>
+        <w:rFonts w:ascii="Wingdings" w:hAnsi="Wingdings" w:hint="default"/>
+      </w:rPr>
+    </w:lvl>
+    <w:lvl w:ilvl="6" w:tplc="08090001" w:tentative="1">
+      <w:start w:val="1"/>
+      <w:numFmt w:val="bullet"/>
+      <w:lvlText w:val=""/>
+      <w:lvlJc w:val="left"/>
+      <w:pPr>
+        <w:ind w:left="5040" w:hanging="360"/>
+      </w:pPr>
+      <w:rPr>
+        <w:rFonts w:ascii="Symbol" w:hAnsi="Symbol" w:hint="default"/>
+      </w:rPr>
+    </w:lvl>
+    <w:lvl w:ilvl="7" w:tplc="08090003" w:tentative="1">
+      <w:start w:val="1"/>
+      <w:numFmt w:val="bullet"/>
+      <w:lvlText w:val="o"/>
+      <w:lvlJc w:val="left"/>
+      <w:pPr>
+        <w:ind w:left="5760" w:hanging="360"/>
+      </w:pPr>
+      <w:rPr>
+        <w:rFonts w:ascii="Courier New" w:hAnsi="Courier New" w:cs="Courier New" w:hint="default"/>
+      </w:rPr>
+    </w:lvl>
+    <w:lvl w:ilvl="8" w:tplc="08090005" w:tentative="1">
+      <w:start w:val="1"/>
+      <w:numFmt w:val="bullet"/>
+      <w:lvlText w:val=""/>
+      <w:lvlJc w:val="left"/>
+      <w:pPr>
+        <w:ind w:left="6480" w:hanging="360"/>
+      </w:pPr>
+      <w:rPr>
+        <w:rFonts w:ascii="Wingdings" w:hAnsi="Wingdings" w:hint="default"/>
+      </w:rPr>
+    </w:lvl>
+  </w:abstractNum>
   <w:num w:numId="1">
     <w:abstractNumId w:val="0"/>
+  </w:num>
+  <w:num w:numId="2">
+    <w:abstractNumId w:val="1"/>
   </w:num>
 </w:numbering>
 </file>
 
 <file path=word/styles.xml><?xml version="1.0" encoding="utf-8"?>
-<w:styles xmlns:mc="http://schemas.openxmlformats.org/markup-compatibility/2006" xmlns:r="http://schemas.openxmlformats.org/officeDocument/2006/relationships" xmlns:w="http://schemas.openxmlformats.org/wordprocessingml/2006/main" xmlns:w14="http://schemas.microsoft.com/office/word/2010/wordml" xmlns:w15="http://schemas.microsoft.com/office/word/2012/wordml" xmlns:w16se="http://schemas.microsoft.com/office/word/2015/wordml/symex" mc:Ignorable="w14 w15 w16se">
+<w:styles xmlns:mc="http://schemas.openxmlformats.org/markup-compatibility/2006" xmlns:r="http://schemas.openxmlformats.org/officeDocument/2006/relationships" xmlns:w="http://schemas.openxmlformats.org/wordprocessingml/2006/main" xmlns:w14="http://schemas.microsoft.com/office/word/2010/wordml" xmlns:w15="http://schemas.microsoft.com/office/word/2012/wordml" mc:Ignorable="w14 w15">
   <w:docDefaults>
     <w:rPrDefault>
       <w:rPr>
@@ -2511,7 +2892,7 @@
       </w:pPr>
     </w:pPrDefault>
   </w:docDefaults>
-  <w:latentStyles w:defLockedState="0" w:defUIPriority="99" w:defSemiHidden="0" w:defUnhideWhenUsed="0" w:defQFormat="0" w:count="374">
+  <w:latentStyles w:defLockedState="0" w:defUIPriority="99" w:defSemiHidden="0" w:defUnhideWhenUsed="0" w:defQFormat="0" w:count="382">
     <w:lsdException w:name="Normal" w:uiPriority="0" w:qFormat="1"/>
     <w:lsdException w:name="heading 1" w:uiPriority="9" w:qFormat="1"/>
     <w:lsdException w:name="heading 2" w:semiHidden="1" w:uiPriority="9" w:unhideWhenUsed="1" w:qFormat="1"/>
@@ -2890,13 +3271,13 @@
     <w:name w:val="Normal"/>
     <w:qFormat/>
   </w:style>
-  <w:style w:type="character" w:default="1" w:styleId="Tipodeletrapredefinidodopargrafo">
+  <w:style w:type="character" w:default="1" w:styleId="DefaultParagraphFont">
     <w:name w:val="Default Paragraph Font"/>
     <w:uiPriority w:val="1"/>
     <w:semiHidden/>
     <w:unhideWhenUsed/>
   </w:style>
-  <w:style w:type="table" w:default="1" w:styleId="Tabelanormal">
+  <w:style w:type="table" w:default="1" w:styleId="TableNormal">
     <w:name w:val="Normal Table"/>
     <w:uiPriority w:val="99"/>
     <w:semiHidden/>
@@ -2911,13 +3292,13 @@
       </w:tblCellMar>
     </w:tblPr>
   </w:style>
-  <w:style w:type="numbering" w:default="1" w:styleId="Semlista">
+  <w:style w:type="numbering" w:default="1" w:styleId="NoList">
     <w:name w:val="No List"/>
     <w:uiPriority w:val="99"/>
     <w:semiHidden/>
     <w:unhideWhenUsed/>
   </w:style>
-  <w:style w:type="paragraph" w:styleId="PargrafodaLista">
+  <w:style w:type="paragraph" w:styleId="ListParagraph">
     <w:name w:val="List Paragraph"/>
     <w:basedOn w:val="Normal"/>
     <w:uiPriority w:val="34"/>
@@ -3197,7 +3578,7 @@
 </file>
 
 <file path=customXml/itemProps1.xml><?xml version="1.0" encoding="utf-8"?>
-<ds:datastoreItem xmlns:ds="http://schemas.openxmlformats.org/officeDocument/2006/customXml" ds:itemID="{DC2DC03C-DEF7-4880-811B-5F068D9BF3A6}">
+<ds:datastoreItem xmlns:ds="http://schemas.openxmlformats.org/officeDocument/2006/customXml" ds:itemID="{0DFD6E24-D252-E441-B273-A911AE0FF5D7}">
   <ds:schemaRefs>
     <ds:schemaRef ds:uri="http://schemas.openxmlformats.org/officeDocument/2006/bibliography"/>
   </ds:schemaRefs>

</xml_diff>